<commit_message>
Segunda version del documento de pruebas y resultados v2
</commit_message>
<xml_diff>
--- a/Desarrollo/SGR/Sprint 3/SGR-DR.docx
+++ b/Desarrollo/SGR/Sprint 3/SGR-DR.docx
@@ -2572,6 +2572,739 @@
     </w:p>
     <w:p/>
     <w:p/>
+    <w:p/>
+    <w:p/>
+    <w:p/>
+    <w:p/>
+    <w:p/>
+    <w:p/>
+    <w:p/>
+    <w:p/>
+    <w:p/>
+    <w:p/>
+    <w:p/>
+    <w:p/>
+    <w:p/>
+    <w:p/>
+    <w:p/>
+    <w:p/>
+    <w:p/>
+    <w:p/>
+    <w:tbl>
+      <w:tblPr>
+        <w:tblStyle w:val="Tablaconcuadrcula"/>
+        <w:tblW w:w="8658" w:type="dxa"/>
+        <w:tblLook w:val="04A0" w:firstRow="1" w:lastRow="0" w:firstColumn="1" w:lastColumn="0" w:noHBand="0" w:noVBand="1"/>
+      </w:tblPr>
+      <w:tblGrid>
+        <w:gridCol w:w="2164"/>
+        <w:gridCol w:w="2164"/>
+        <w:gridCol w:w="2165"/>
+        <w:gridCol w:w="2165"/>
+      </w:tblGrid>
+      <w:tr>
+        <w:trPr>
+          <w:trHeight w:val="648"/>
+        </w:trPr>
+        <w:tc>
+          <w:tcPr>
+            <w:tcW w:w="2164" w:type="dxa"/>
+          </w:tcPr>
+          <w:p>
+            <w:pPr>
+              <w:jc w:val="center"/>
+            </w:pPr>
+            <w:proofErr w:type="spellStart"/>
+            <w:r>
+              <w:lastRenderedPageBreak/>
+              <w:t>Funcion</w:t>
+            </w:r>
+            <w:proofErr w:type="spellEnd"/>
+          </w:p>
+        </w:tc>
+        <w:tc>
+          <w:tcPr>
+            <w:tcW w:w="2164" w:type="dxa"/>
+          </w:tcPr>
+          <w:p>
+            <w:pPr>
+              <w:jc w:val="center"/>
+            </w:pPr>
+            <w:r>
+              <w:t>Tipo</w:t>
+            </w:r>
+          </w:p>
+        </w:tc>
+        <w:tc>
+          <w:tcPr>
+            <w:tcW w:w="2165" w:type="dxa"/>
+          </w:tcPr>
+          <w:p>
+            <w:pPr>
+              <w:jc w:val="center"/>
+            </w:pPr>
+            <w:r>
+              <w:t>Nivel de dificultad</w:t>
+            </w:r>
+          </w:p>
+        </w:tc>
+        <w:tc>
+          <w:tcPr>
+            <w:tcW w:w="2165" w:type="dxa"/>
+          </w:tcPr>
+          <w:p>
+            <w:pPr>
+              <w:jc w:val="center"/>
+            </w:pPr>
+            <w:r>
+              <w:t xml:space="preserve">Puntos de </w:t>
+            </w:r>
+            <w:proofErr w:type="spellStart"/>
+            <w:r>
+              <w:t>funcion</w:t>
+            </w:r>
+            <w:proofErr w:type="spellEnd"/>
+          </w:p>
+        </w:tc>
+      </w:tr>
+      <w:tr>
+        <w:trPr>
+          <w:trHeight w:val="648"/>
+        </w:trPr>
+        <w:tc>
+          <w:tcPr>
+            <w:tcW w:w="2164" w:type="dxa"/>
+          </w:tcPr>
+          <w:p>
+            <w:pPr>
+              <w:jc w:val="center"/>
+            </w:pPr>
+            <w:r>
+              <w:t>Iniciar sesión</w:t>
+            </w:r>
+          </w:p>
+        </w:tc>
+        <w:tc>
+          <w:tcPr>
+            <w:tcW w:w="2164" w:type="dxa"/>
+          </w:tcPr>
+          <w:p>
+            <w:pPr>
+              <w:jc w:val="center"/>
+            </w:pPr>
+            <w:r>
+              <w:t>Entada Interna (EI)</w:t>
+            </w:r>
+          </w:p>
+        </w:tc>
+        <w:tc>
+          <w:tcPr>
+            <w:tcW w:w="2165" w:type="dxa"/>
+          </w:tcPr>
+          <w:p>
+            <w:pPr>
+              <w:jc w:val="center"/>
+            </w:pPr>
+            <w:r>
+              <w:t>Baja</w:t>
+            </w:r>
+          </w:p>
+        </w:tc>
+        <w:tc>
+          <w:tcPr>
+            <w:tcW w:w="2165" w:type="dxa"/>
+          </w:tcPr>
+          <w:p>
+            <w:pPr>
+              <w:jc w:val="center"/>
+            </w:pPr>
+            <w:r>
+              <w:t>3</w:t>
+            </w:r>
+          </w:p>
+        </w:tc>
+      </w:tr>
+      <w:tr>
+        <w:trPr>
+          <w:trHeight w:val="677"/>
+        </w:trPr>
+        <w:tc>
+          <w:tcPr>
+            <w:tcW w:w="2164" w:type="dxa"/>
+          </w:tcPr>
+          <w:p>
+            <w:pPr>
+              <w:jc w:val="center"/>
+            </w:pPr>
+            <w:r>
+              <w:t>Cerrar Sesión</w:t>
+            </w:r>
+          </w:p>
+        </w:tc>
+        <w:tc>
+          <w:tcPr>
+            <w:tcW w:w="2164" w:type="dxa"/>
+          </w:tcPr>
+          <w:p>
+            <w:pPr>
+              <w:jc w:val="center"/>
+            </w:pPr>
+            <w:r>
+              <w:t>Entada Interna (EI)</w:t>
+            </w:r>
+          </w:p>
+        </w:tc>
+        <w:tc>
+          <w:tcPr>
+            <w:tcW w:w="2165" w:type="dxa"/>
+          </w:tcPr>
+          <w:p>
+            <w:pPr>
+              <w:jc w:val="center"/>
+            </w:pPr>
+            <w:r>
+              <w:t>Baja</w:t>
+            </w:r>
+          </w:p>
+        </w:tc>
+        <w:tc>
+          <w:tcPr>
+            <w:tcW w:w="2165" w:type="dxa"/>
+          </w:tcPr>
+          <w:p>
+            <w:pPr>
+              <w:jc w:val="center"/>
+            </w:pPr>
+            <w:r>
+              <w:t>3</w:t>
+            </w:r>
+          </w:p>
+        </w:tc>
+      </w:tr>
+      <w:tr>
+        <w:trPr>
+          <w:trHeight w:val="648"/>
+        </w:trPr>
+        <w:tc>
+          <w:tcPr>
+            <w:tcW w:w="2164" w:type="dxa"/>
+          </w:tcPr>
+          <w:p>
+            <w:pPr>
+              <w:jc w:val="center"/>
+            </w:pPr>
+            <w:r>
+              <w:t>Gestionar cuentas de usuario</w:t>
+            </w:r>
+          </w:p>
+        </w:tc>
+        <w:tc>
+          <w:tcPr>
+            <w:tcW w:w="2164" w:type="dxa"/>
+          </w:tcPr>
+          <w:p>
+            <w:pPr>
+              <w:jc w:val="center"/>
+            </w:pPr>
+            <w:r>
+              <w:t>Entada Interna (EI)</w:t>
+            </w:r>
+          </w:p>
+        </w:tc>
+        <w:tc>
+          <w:tcPr>
+            <w:tcW w:w="2165" w:type="dxa"/>
+          </w:tcPr>
+          <w:p>
+            <w:pPr>
+              <w:jc w:val="center"/>
+            </w:pPr>
+            <w:r>
+              <w:t>Media</w:t>
+            </w:r>
+          </w:p>
+        </w:tc>
+        <w:tc>
+          <w:tcPr>
+            <w:tcW w:w="2165" w:type="dxa"/>
+          </w:tcPr>
+          <w:p>
+            <w:pPr>
+              <w:jc w:val="center"/>
+            </w:pPr>
+            <w:r>
+              <w:t>4</w:t>
+            </w:r>
+          </w:p>
+        </w:tc>
+      </w:tr>
+      <w:tr>
+        <w:trPr>
+          <w:trHeight w:val="648"/>
+        </w:trPr>
+        <w:tc>
+          <w:tcPr>
+            <w:tcW w:w="2164" w:type="dxa"/>
+          </w:tcPr>
+          <w:p>
+            <w:pPr>
+              <w:jc w:val="center"/>
+            </w:pPr>
+            <w:r>
+              <w:t>Registrar platos del restaurante</w:t>
+            </w:r>
+          </w:p>
+          <w:p>
+            <w:pPr>
+              <w:jc w:val="center"/>
+            </w:pPr>
+          </w:p>
+        </w:tc>
+        <w:tc>
+          <w:tcPr>
+            <w:tcW w:w="2164" w:type="dxa"/>
+          </w:tcPr>
+          <w:p>
+            <w:pPr>
+              <w:jc w:val="center"/>
+            </w:pPr>
+            <w:r>
+              <w:t>Entada Interna (EI)</w:t>
+            </w:r>
+          </w:p>
+        </w:tc>
+        <w:tc>
+          <w:tcPr>
+            <w:tcW w:w="2165" w:type="dxa"/>
+          </w:tcPr>
+          <w:p>
+            <w:pPr>
+              <w:jc w:val="center"/>
+            </w:pPr>
+            <w:r>
+              <w:t>Media</w:t>
+            </w:r>
+          </w:p>
+        </w:tc>
+        <w:tc>
+          <w:tcPr>
+            <w:tcW w:w="2165" w:type="dxa"/>
+          </w:tcPr>
+          <w:p>
+            <w:pPr>
+              <w:jc w:val="center"/>
+            </w:pPr>
+            <w:r>
+              <w:t>4</w:t>
+            </w:r>
+          </w:p>
+        </w:tc>
+      </w:tr>
+      <w:tr>
+        <w:trPr>
+          <w:trHeight w:val="648"/>
+        </w:trPr>
+        <w:tc>
+          <w:tcPr>
+            <w:tcW w:w="2164" w:type="dxa"/>
+          </w:tcPr>
+          <w:p>
+            <w:pPr>
+              <w:jc w:val="center"/>
+            </w:pPr>
+            <w:r>
+              <w:t>Gestionar mesas</w:t>
+            </w:r>
+          </w:p>
+        </w:tc>
+        <w:tc>
+          <w:tcPr>
+            <w:tcW w:w="2164" w:type="dxa"/>
+          </w:tcPr>
+          <w:p>
+            <w:pPr>
+              <w:jc w:val="center"/>
+            </w:pPr>
+            <w:r>
+              <w:t>Entada Interna (EI)</w:t>
+            </w:r>
+          </w:p>
+        </w:tc>
+        <w:tc>
+          <w:tcPr>
+            <w:tcW w:w="2165" w:type="dxa"/>
+          </w:tcPr>
+          <w:p>
+            <w:pPr>
+              <w:jc w:val="center"/>
+            </w:pPr>
+            <w:r>
+              <w:t>Alta</w:t>
+            </w:r>
+          </w:p>
+        </w:tc>
+        <w:tc>
+          <w:tcPr>
+            <w:tcW w:w="2165" w:type="dxa"/>
+          </w:tcPr>
+          <w:p>
+            <w:pPr>
+              <w:jc w:val="center"/>
+            </w:pPr>
+            <w:r>
+              <w:t>6</w:t>
+            </w:r>
+          </w:p>
+        </w:tc>
+      </w:tr>
+      <w:tr>
+        <w:trPr>
+          <w:trHeight w:val="648"/>
+        </w:trPr>
+        <w:tc>
+          <w:tcPr>
+            <w:tcW w:w="2164" w:type="dxa"/>
+          </w:tcPr>
+          <w:p>
+            <w:pPr>
+              <w:jc w:val="center"/>
+            </w:pPr>
+            <w:r>
+              <w:t>Reporte de mesas</w:t>
+            </w:r>
+          </w:p>
+        </w:tc>
+        <w:tc>
+          <w:tcPr>
+            <w:tcW w:w="2164" w:type="dxa"/>
+          </w:tcPr>
+          <w:p>
+            <w:pPr>
+              <w:jc w:val="center"/>
+            </w:pPr>
+            <w:r>
+              <w:t>Archivo lógico interno (ILF)</w:t>
+            </w:r>
+          </w:p>
+        </w:tc>
+        <w:tc>
+          <w:tcPr>
+            <w:tcW w:w="2165" w:type="dxa"/>
+          </w:tcPr>
+          <w:p>
+            <w:pPr>
+              <w:jc w:val="center"/>
+            </w:pPr>
+            <w:r>
+              <w:t>Media</w:t>
+            </w:r>
+          </w:p>
+        </w:tc>
+        <w:tc>
+          <w:tcPr>
+            <w:tcW w:w="2165" w:type="dxa"/>
+          </w:tcPr>
+          <w:p>
+            <w:pPr>
+              <w:jc w:val="center"/>
+            </w:pPr>
+            <w:r>
+              <w:t>10</w:t>
+            </w:r>
+          </w:p>
+        </w:tc>
+      </w:tr>
+      <w:tr>
+        <w:trPr>
+          <w:trHeight w:val="677"/>
+        </w:trPr>
+        <w:tc>
+          <w:tcPr>
+            <w:tcW w:w="2164" w:type="dxa"/>
+          </w:tcPr>
+          <w:p>
+            <w:pPr>
+              <w:jc w:val="center"/>
+            </w:pPr>
+            <w:r>
+              <w:t>Reporte de utilidad por platos</w:t>
+            </w:r>
+          </w:p>
+        </w:tc>
+        <w:tc>
+          <w:tcPr>
+            <w:tcW w:w="2164" w:type="dxa"/>
+          </w:tcPr>
+          <w:p>
+            <w:pPr>
+              <w:jc w:val="center"/>
+            </w:pPr>
+            <w:r>
+              <w:t>Archivo lógico interno (ILF)</w:t>
+            </w:r>
+          </w:p>
+        </w:tc>
+        <w:tc>
+          <w:tcPr>
+            <w:tcW w:w="2165" w:type="dxa"/>
+          </w:tcPr>
+          <w:p>
+            <w:pPr>
+              <w:jc w:val="center"/>
+            </w:pPr>
+            <w:r>
+              <w:t>Media</w:t>
+            </w:r>
+          </w:p>
+        </w:tc>
+        <w:tc>
+          <w:tcPr>
+            <w:tcW w:w="2165" w:type="dxa"/>
+          </w:tcPr>
+          <w:p>
+            <w:pPr>
+              <w:jc w:val="center"/>
+            </w:pPr>
+            <w:r>
+              <w:t>10</w:t>
+            </w:r>
+          </w:p>
+        </w:tc>
+      </w:tr>
+      <w:tr>
+        <w:trPr>
+          <w:trHeight w:val="677"/>
+        </w:trPr>
+        <w:tc>
+          <w:tcPr>
+            <w:tcW w:w="2164" w:type="dxa"/>
+          </w:tcPr>
+          <w:p>
+            <w:pPr>
+              <w:jc w:val="center"/>
+            </w:pPr>
+            <w:r>
+              <w:t>Reporte de desempeño de los mozos</w:t>
+            </w:r>
+          </w:p>
+        </w:tc>
+        <w:tc>
+          <w:tcPr>
+            <w:tcW w:w="2164" w:type="dxa"/>
+          </w:tcPr>
+          <w:p>
+            <w:pPr>
+              <w:jc w:val="center"/>
+            </w:pPr>
+            <w:r>
+              <w:t>Archivo lógico interno (ILF)</w:t>
+            </w:r>
+          </w:p>
+        </w:tc>
+        <w:tc>
+          <w:tcPr>
+            <w:tcW w:w="2165" w:type="dxa"/>
+          </w:tcPr>
+          <w:p>
+            <w:pPr>
+              <w:jc w:val="center"/>
+            </w:pPr>
+            <w:r>
+              <w:t>Alta</w:t>
+            </w:r>
+          </w:p>
+        </w:tc>
+        <w:tc>
+          <w:tcPr>
+            <w:tcW w:w="2165" w:type="dxa"/>
+          </w:tcPr>
+          <w:p>
+            <w:pPr>
+              <w:jc w:val="center"/>
+            </w:pPr>
+            <w:r>
+              <w:t>15</w:t>
+            </w:r>
+          </w:p>
+        </w:tc>
+      </w:tr>
+      <w:tr>
+        <w:trPr>
+          <w:trHeight w:val="677"/>
+        </w:trPr>
+        <w:tc>
+          <w:tcPr>
+            <w:tcW w:w="2164" w:type="dxa"/>
+          </w:tcPr>
+          <w:p>
+            <w:pPr>
+              <w:jc w:val="center"/>
+            </w:pPr>
+            <w:r>
+              <w:t>Reporte de demanda de clientes por día y horas</w:t>
+            </w:r>
+          </w:p>
+        </w:tc>
+        <w:tc>
+          <w:tcPr>
+            <w:tcW w:w="2164" w:type="dxa"/>
+          </w:tcPr>
+          <w:p>
+            <w:pPr>
+              <w:jc w:val="center"/>
+            </w:pPr>
+            <w:r>
+              <w:t>Archivo lógico interno (ILF)</w:t>
+            </w:r>
+          </w:p>
+        </w:tc>
+        <w:tc>
+          <w:tcPr>
+            <w:tcW w:w="2165" w:type="dxa"/>
+          </w:tcPr>
+          <w:p>
+            <w:pPr>
+              <w:jc w:val="center"/>
+            </w:pPr>
+            <w:r>
+              <w:t>Alta</w:t>
+            </w:r>
+          </w:p>
+        </w:tc>
+        <w:tc>
+          <w:tcPr>
+            <w:tcW w:w="2165" w:type="dxa"/>
+          </w:tcPr>
+          <w:p>
+            <w:pPr>
+              <w:jc w:val="center"/>
+            </w:pPr>
+            <w:r>
+              <w:t>15</w:t>
+            </w:r>
+          </w:p>
+        </w:tc>
+      </w:tr>
+      <w:tr>
+        <w:trPr>
+          <w:trHeight w:val="677"/>
+        </w:trPr>
+        <w:tc>
+          <w:tcPr>
+            <w:tcW w:w="2164" w:type="dxa"/>
+          </w:tcPr>
+          <w:p>
+            <w:pPr>
+              <w:jc w:val="center"/>
+            </w:pPr>
+            <w:r>
+              <w:t xml:space="preserve">Reporte de situación de </w:t>
+            </w:r>
+            <w:proofErr w:type="spellStart"/>
+            <w:r>
+              <w:t>almacen</w:t>
+            </w:r>
+            <w:proofErr w:type="spellEnd"/>
+          </w:p>
+        </w:tc>
+        <w:tc>
+          <w:tcPr>
+            <w:tcW w:w="2164" w:type="dxa"/>
+          </w:tcPr>
+          <w:p>
+            <w:pPr>
+              <w:jc w:val="center"/>
+            </w:pPr>
+            <w:r>
+              <w:t>Archivo lógico interno (ILF)</w:t>
+            </w:r>
+          </w:p>
+        </w:tc>
+        <w:tc>
+          <w:tcPr>
+            <w:tcW w:w="2165" w:type="dxa"/>
+          </w:tcPr>
+          <w:p>
+            <w:pPr>
+              <w:jc w:val="center"/>
+            </w:pPr>
+            <w:r>
+              <w:t>Media</w:t>
+            </w:r>
+          </w:p>
+        </w:tc>
+        <w:tc>
+          <w:tcPr>
+            <w:tcW w:w="2165" w:type="dxa"/>
+          </w:tcPr>
+          <w:p>
+            <w:pPr>
+              <w:jc w:val="center"/>
+            </w:pPr>
+            <w:r>
+              <w:t>10</w:t>
+            </w:r>
+          </w:p>
+        </w:tc>
+      </w:tr>
+      <w:tr>
+        <w:trPr>
+          <w:trHeight w:val="677"/>
+        </w:trPr>
+        <w:tc>
+          <w:tcPr>
+            <w:tcW w:w="2164" w:type="dxa"/>
+          </w:tcPr>
+          <w:p>
+            <w:pPr>
+              <w:jc w:val="center"/>
+            </w:pPr>
+            <w:r>
+              <w:t>Historial de cierre de caja</w:t>
+            </w:r>
+          </w:p>
+        </w:tc>
+        <w:tc>
+          <w:tcPr>
+            <w:tcW w:w="2164" w:type="dxa"/>
+          </w:tcPr>
+          <w:p>
+            <w:pPr>
+              <w:jc w:val="center"/>
+            </w:pPr>
+            <w:r>
+              <w:t>Archivo lógico interno (ILF)</w:t>
+            </w:r>
+          </w:p>
+        </w:tc>
+        <w:tc>
+          <w:tcPr>
+            <w:tcW w:w="2165" w:type="dxa"/>
+          </w:tcPr>
+          <w:p>
+            <w:pPr>
+              <w:jc w:val="center"/>
+            </w:pPr>
+            <w:r>
+              <w:t>Media</w:t>
+            </w:r>
+          </w:p>
+        </w:tc>
+        <w:tc>
+          <w:tcPr>
+            <w:tcW w:w="2165" w:type="dxa"/>
+          </w:tcPr>
+          <w:p>
+            <w:pPr>
+              <w:jc w:val="center"/>
+            </w:pPr>
+            <w:r>
+              <w:t>10</w:t>
+            </w:r>
+          </w:p>
+        </w:tc>
+      </w:tr>
+    </w:tbl>
     <w:p/>
     <w:sectPr>
       <w:pgSz w:w="11906" w:h="16838"/>
@@ -2827,6 +3560,7 @@
     <w:lsdException w:name="HTML Sample" w:semiHidden="1" w:unhideWhenUsed="1"/>
     <w:lsdException w:name="HTML Typewriter" w:semiHidden="1" w:unhideWhenUsed="1"/>
     <w:lsdException w:name="HTML Variable" w:semiHidden="1" w:unhideWhenUsed="1"/>
+    <w:lsdException w:name="Normal Table" w:semiHidden="1" w:unhideWhenUsed="1"/>
     <w:lsdException w:name="annotation subject" w:semiHidden="1" w:unhideWhenUsed="1"/>
     <w:lsdException w:name="No List" w:semiHidden="1" w:unhideWhenUsed="1"/>
     <w:lsdException w:name="Outline List 1" w:semiHidden="1" w:unhideWhenUsed="1"/>
@@ -2873,8 +3607,10 @@
     <w:lsdException w:name="Table Subtle 2" w:semiHidden="1" w:unhideWhenUsed="1"/>
     <w:lsdException w:name="Table Web 1" w:semiHidden="1" w:unhideWhenUsed="1"/>
     <w:lsdException w:name="Table Web 2" w:semiHidden="1" w:unhideWhenUsed="1"/>
+    <w:lsdException w:name="Table Web 3" w:semiHidden="1" w:unhideWhenUsed="1"/>
     <w:lsdException w:name="Balloon Text" w:semiHidden="1" w:unhideWhenUsed="1"/>
     <w:lsdException w:name="Table Grid" w:uiPriority="39"/>
+    <w:lsdException w:name="Table Theme" w:semiHidden="1" w:unhideWhenUsed="1"/>
     <w:lsdException w:name="Placeholder Text" w:semiHidden="1"/>
     <w:lsdException w:name="No Spacing" w:uiPriority="1" w:qFormat="1"/>
     <w:lsdException w:name="Light Shading" w:uiPriority="60"/>
@@ -3137,6 +3873,25 @@
       <w:ind w:left="720"/>
       <w:contextualSpacing/>
     </w:pPr>
+  </w:style>
+  <w:style w:type="table" w:styleId="Tablaconcuadrcula">
+    <w:name w:val="Table Grid"/>
+    <w:basedOn w:val="Tablanormal"/>
+    <w:uiPriority w:val="39"/>
+    <w:rsid w:val="00AA48C7"/>
+    <w:pPr>
+      <w:spacing w:after="0" w:line="240" w:lineRule="auto"/>
+    </w:pPr>
+    <w:tblPr>
+      <w:tblBorders>
+        <w:top w:val="single" w:sz="4" w:space="0" w:color="auto"/>
+        <w:left w:val="single" w:sz="4" w:space="0" w:color="auto"/>
+        <w:bottom w:val="single" w:sz="4" w:space="0" w:color="auto"/>
+        <w:right w:val="single" w:sz="4" w:space="0" w:color="auto"/>
+        <w:insideH w:val="single" w:sz="4" w:space="0" w:color="auto"/>
+        <w:insideV w:val="single" w:sz="4" w:space="0" w:color="auto"/>
+      </w:tblBorders>
+    </w:tblPr>
   </w:style>
 </w:styles>
 </file>

</xml_diff>